<commit_message>
Adjusted urls to https
</commit_message>
<xml_diff>
--- a/Documentation/Documentation.docx
+++ b/Documentation/Documentation.docx
@@ -301,6 +301,13 @@
     </w:p>
     <w:sdt>
       <w:sdtPr>
+        <w:rPr>
+          <w:rFonts w:ascii="Arial" w:eastAsia="Times New Roman" w:hAnsi="Arial" w:cs="Arial"/>
+          <w:color w:val="auto"/>
+          <w:sz w:val="20"/>
+          <w:szCs w:val="22"/>
+          <w:lang w:val="de-CH" w:eastAsia="de-CH"/>
+        </w:rPr>
         <w:id w:val="-196077808"/>
         <w:docPartObj>
           <w:docPartGallery w:val="Table of Contents"/>
@@ -309,14 +316,9 @@
       </w:sdtPr>
       <w:sdtEndPr>
         <w:rPr>
-          <w:rFonts w:ascii="Arial" w:eastAsia="Times New Roman" w:hAnsi="Arial" w:cs="Arial"/>
           <w:b/>
           <w:bCs/>
           <w:noProof/>
-          <w:color w:val="auto"/>
-          <w:sz w:val="20"/>
-          <w:szCs w:val="22"/>
-          <w:lang w:val="de-CH" w:eastAsia="de-CH"/>
         </w:rPr>
       </w:sdtEndPr>
       <w:sdtContent>
@@ -1967,19 +1969,7 @@
           <w:rPr>
             <w:rStyle w:val="Hyperlink"/>
           </w:rPr>
-          <w:t>https://dev.azure.com/baernh</w:t>
-        </w:r>
-        <w:r>
-          <w:rPr>
-            <w:rStyle w:val="Hyperlink"/>
-          </w:rPr>
-          <w:t>a</w:t>
-        </w:r>
-        <w:r>
-          <w:rPr>
-            <w:rStyle w:val="Hyperlink"/>
-          </w:rPr>
-          <w:t>eckt/BaernHaeckt2019/_release?_a=releases&amp;view=mine&amp;definitionId=1</w:t>
+          <w:t>https://dev.azure.com/baernhaeckt/BaernHaeckt2019/_release?_a=releases&amp;view=mine&amp;definitionId=1</w:t>
         </w:r>
       </w:hyperlink>
       <w:r>
@@ -2033,7 +2023,9 @@
       <w:r>
         <w:t>Production</w:t>
       </w:r>
+      <w:bookmarkStart w:id="9" w:name="_GoBack"/>
       <w:bookmarkEnd w:id="8"/>
+      <w:bookmarkEnd w:id="9"/>
       <w:proofErr w:type="spellEnd"/>
     </w:p>
     <w:p>
@@ -2051,7 +2043,7 @@
             <w:rFonts w:ascii="Calibri" w:hAnsi="Calibri" w:cs="Calibri"/>
             <w:sz w:val="22"/>
           </w:rPr>
-          <w:t>http://baernhaeckt.azurewebsites.net/swagger</w:t>
+          <w:t>https://baernhaeckt.azurewebsites.net/swagger</w:t>
         </w:r>
       </w:hyperlink>
       <w:r>
@@ -2107,7 +2099,19 @@
           <w:rPr>
             <w:rStyle w:val="Hyperlink"/>
           </w:rPr>
-          <w:t>http://baernhaeckt.azurewebsites.net/swagger/v1/swagger.json</w:t>
+          <w:t>https://baernhae</w:t>
+        </w:r>
+        <w:r>
+          <w:rPr>
+            <w:rStyle w:val="Hyperlink"/>
+          </w:rPr>
+          <w:t>c</w:t>
+        </w:r>
+        <w:r>
+          <w:rPr>
+            <w:rStyle w:val="Hyperlink"/>
+          </w:rPr>
+          <w:t>kt.azurewebsites.net/swagger/v1/swagger.json</w:t>
         </w:r>
       </w:hyperlink>
       <w:r>
@@ -2172,12 +2176,12 @@
       <w:pPr>
         <w:pStyle w:val="Heading1"/>
       </w:pPr>
-      <w:bookmarkStart w:id="9" w:name="_Toc17541533"/>
+      <w:bookmarkStart w:id="10" w:name="_Toc17541533"/>
       <w:r>
         <w:lastRenderedPageBreak/>
         <w:t>Fachliche Aspekte</w:t>
       </w:r>
-      <w:bookmarkEnd w:id="9"/>
+      <w:bookmarkEnd w:id="10"/>
     </w:p>
     <w:p>
       <w:pPr>
@@ -2196,11 +2200,11 @@
       <w:pPr>
         <w:pStyle w:val="Heading2"/>
       </w:pPr>
-      <w:bookmarkStart w:id="10" w:name="_Toc17541534"/>
+      <w:bookmarkStart w:id="11" w:name="_Toc17541534"/>
       <w:r>
         <w:t>Ausgangslage</w:t>
       </w:r>
-      <w:bookmarkEnd w:id="10"/>
+      <w:bookmarkEnd w:id="11"/>
     </w:p>
     <w:p>
       <w:pPr>
@@ -2293,11 +2297,11 @@
       <w:pPr>
         <w:pStyle w:val="Heading2"/>
       </w:pPr>
-      <w:bookmarkStart w:id="11" w:name="_Toc17541535"/>
+      <w:bookmarkStart w:id="12" w:name="_Toc17541535"/>
       <w:r>
         <w:t>Umgesetzte Use Cases</w:t>
       </w:r>
-      <w:bookmarkEnd w:id="11"/>
+      <w:bookmarkEnd w:id="12"/>
     </w:p>
     <w:p>
       <w:pPr>
@@ -2324,11 +2328,11 @@
       <w:pPr>
         <w:pStyle w:val="Heading2"/>
       </w:pPr>
-      <w:bookmarkStart w:id="12" w:name="_Toc17541536"/>
+      <w:bookmarkStart w:id="13" w:name="_Toc17541536"/>
       <w:r>
         <w:t>Technisch Angedachte Use Cases</w:t>
       </w:r>
-      <w:bookmarkEnd w:id="12"/>
+      <w:bookmarkEnd w:id="13"/>
     </w:p>
     <w:p>
       <w:pPr>
@@ -2355,11 +2359,11 @@
       <w:pPr>
         <w:pStyle w:val="Heading2"/>
       </w:pPr>
-      <w:bookmarkStart w:id="13" w:name="_Toc17541537"/>
+      <w:bookmarkStart w:id="14" w:name="_Toc17541537"/>
       <w:r>
         <w:t>Abgrenzungen</w:t>
       </w:r>
-      <w:bookmarkEnd w:id="13"/>
+      <w:bookmarkEnd w:id="14"/>
     </w:p>
     <w:p>
       <w:pPr>
@@ -2395,12 +2399,12 @@
       <w:pPr>
         <w:pStyle w:val="Heading1"/>
       </w:pPr>
-      <w:bookmarkStart w:id="14" w:name="_Toc17541538"/>
+      <w:bookmarkStart w:id="15" w:name="_Toc17541538"/>
       <w:r>
         <w:lastRenderedPageBreak/>
         <w:t>Technische Aspekte</w:t>
       </w:r>
-      <w:bookmarkEnd w:id="14"/>
+      <w:bookmarkEnd w:id="15"/>
     </w:p>
     <w:p>
       <w:pPr>
@@ -2447,11 +2451,11 @@
       <w:pPr>
         <w:pStyle w:val="Heading2"/>
       </w:pPr>
-      <w:bookmarkStart w:id="15" w:name="_Toc17541539"/>
+      <w:bookmarkStart w:id="16" w:name="_Toc17541539"/>
       <w:r>
         <w:t>Architekturentscheide</w:t>
       </w:r>
-      <w:bookmarkEnd w:id="15"/>
+      <w:bookmarkEnd w:id="16"/>
     </w:p>
     <w:p>
       <w:pPr>
@@ -2873,12 +2877,12 @@
       <w:pPr>
         <w:pStyle w:val="Heading2"/>
       </w:pPr>
-      <w:bookmarkStart w:id="16" w:name="_Toc17541540"/>
+      <w:bookmarkStart w:id="17" w:name="_Toc17541540"/>
       <w:r>
         <w:lastRenderedPageBreak/>
         <w:t>Bausteinsicht</w:t>
       </w:r>
-      <w:bookmarkEnd w:id="16"/>
+      <w:bookmarkEnd w:id="17"/>
     </w:p>
     <w:p>
       <w:pPr>
@@ -2947,32 +2951,22 @@
           <w:lang w:eastAsia="en-US"/>
         </w:rPr>
       </w:pPr>
-      <w:bookmarkStart w:id="17" w:name="_Toc17541878"/>
+      <w:bookmarkStart w:id="18" w:name="_Toc17541878"/>
       <w:r>
         <w:t xml:space="preserve">Abbildung </w:t>
       </w:r>
-      <w:r>
-        <w:fldChar w:fldCharType="begin"/>
-      </w:r>
-      <w:r>
-        <w:instrText xml:space="preserve"> SEQ Abbildung \* ARABIC </w:instrText>
-      </w:r>
-      <w:r>
-        <w:fldChar w:fldCharType="separate"/>
-      </w:r>
-      <w:r>
-        <w:rPr>
-          <w:noProof/>
-        </w:rPr>
-        <w:t>1</w:t>
-      </w:r>
-      <w:r>
-        <w:fldChar w:fldCharType="end"/>
-      </w:r>
+      <w:fldSimple w:instr=" SEQ Abbildung \* ARABIC ">
+        <w:r>
+          <w:rPr>
+            <w:noProof/>
+          </w:rPr>
+          <w:t>1</w:t>
+        </w:r>
+      </w:fldSimple>
       <w:r>
         <w:t xml:space="preserve"> Bausteinsicht</w:t>
       </w:r>
-      <w:bookmarkEnd w:id="17"/>
+      <w:bookmarkEnd w:id="18"/>
     </w:p>
     <w:p>
       <w:pPr>
@@ -3176,11 +3170,11 @@
       <w:pPr>
         <w:pStyle w:val="Heading2"/>
       </w:pPr>
-      <w:bookmarkStart w:id="18" w:name="_Toc17541541"/>
+      <w:bookmarkStart w:id="19" w:name="_Toc17541541"/>
       <w:r>
         <w:t>Verteilungssicht</w:t>
       </w:r>
-      <w:bookmarkEnd w:id="18"/>
+      <w:bookmarkEnd w:id="19"/>
     </w:p>
     <w:p>
       <w:pPr>
@@ -3249,32 +3243,22 @@
           <w:lang w:eastAsia="en-US"/>
         </w:rPr>
       </w:pPr>
-      <w:bookmarkStart w:id="19" w:name="_Toc17541879"/>
+      <w:bookmarkStart w:id="20" w:name="_Toc17541879"/>
       <w:r>
         <w:t xml:space="preserve">Abbildung </w:t>
       </w:r>
-      <w:r>
-        <w:fldChar w:fldCharType="begin"/>
-      </w:r>
-      <w:r>
-        <w:instrText xml:space="preserve"> SEQ Abbildung \* ARABIC </w:instrText>
-      </w:r>
-      <w:r>
-        <w:fldChar w:fldCharType="separate"/>
-      </w:r>
-      <w:r>
-        <w:rPr>
-          <w:noProof/>
-        </w:rPr>
-        <w:t>2</w:t>
-      </w:r>
-      <w:r>
-        <w:fldChar w:fldCharType="end"/>
-      </w:r>
+      <w:fldSimple w:instr=" SEQ Abbildung \* ARABIC ">
+        <w:r>
+          <w:rPr>
+            <w:noProof/>
+          </w:rPr>
+          <w:t>2</w:t>
+        </w:r>
+      </w:fldSimple>
       <w:r>
         <w:t xml:space="preserve"> Verteilungssicht</w:t>
       </w:r>
-      <w:bookmarkEnd w:id="19"/>
+      <w:bookmarkEnd w:id="20"/>
     </w:p>
     <w:p>
       <w:pPr>
@@ -3422,7 +3406,7 @@
       <w:r>
         <w:br w:type="page"/>
       </w:r>
-      <w:bookmarkStart w:id="20" w:name="_Toc17541542"/>
+      <w:bookmarkStart w:id="21" w:name="_Toc17541542"/>
       <w:r>
         <w:rPr>
           <w:highlight w:val="yellow"/>
@@ -3430,7 +3414,7 @@
         <w:lastRenderedPageBreak/>
         <w:t>Implementation</w:t>
       </w:r>
-      <w:bookmarkEnd w:id="20"/>
+      <w:bookmarkEnd w:id="21"/>
     </w:p>
     <w:p>
       <w:pPr>
@@ -3482,12 +3466,12 @@
       <w:pPr>
         <w:pStyle w:val="Heading1"/>
       </w:pPr>
-      <w:bookmarkStart w:id="21" w:name="_Toc17541543"/>
+      <w:bookmarkStart w:id="22" w:name="_Toc17541543"/>
       <w:r>
         <w:lastRenderedPageBreak/>
         <w:t>Verzeichnisse</w:t>
       </w:r>
-      <w:bookmarkEnd w:id="21"/>
+      <w:bookmarkEnd w:id="22"/>
     </w:p>
     <w:p>
       <w:pPr>
@@ -3525,16 +3509,7 @@
             <w:rStyle w:val="Hyperlink"/>
             <w:noProof/>
           </w:rPr>
-          <w:t>Abbildung 1 Bauste</w:t>
-        </w:r>
-        <w:bookmarkStart w:id="22" w:name="_GoBack"/>
-        <w:bookmarkEnd w:id="22"/>
-        <w:r>
-          <w:rPr>
-            <w:rStyle w:val="Hyperlink"/>
-            <w:noProof/>
-          </w:rPr>
-          <w:t>insicht</w:t>
+          <w:t>Abbildung 1 Bausteinsicht</w:t>
         </w:r>
         <w:r>
           <w:rPr>
@@ -3897,7 +3872,7 @@
       <w:r>
         <w:t xml:space="preserve"> </w:t>
       </w:r>
-      <w:hyperlink r:id="rId1" w:history="1">
+      <w:hyperlink r:id="rId1" w:anchor="bfh" w:history="1">
         <w:r>
           <w:rPr>
             <w:rStyle w:val="Hyperlink"/>
@@ -8887,21 +8862,6 @@
 </file>
 
 <file path=customXml/item1.xml><?xml version="1.0" encoding="utf-8"?>
-<p:properties xmlns:p="http://schemas.microsoft.com/office/2006/metadata/properties" xmlns:xsi="http://www.w3.org/2001/XMLSchema-instance" xmlns:pc="http://schemas.microsoft.com/office/infopath/2007/PartnerControls">
-  <documentManagement/>
-</p:properties>
-</file>
-
-<file path=customXml/item2.xml><?xml version="1.0" encoding="utf-8"?>
-<?mso-contentType ?>
-<FormTemplates xmlns="http://schemas.microsoft.com/sharepoint/v3/contenttype/forms">
-  <Display>DocumentLibraryForm</Display>
-  <Edit>DocumentLibraryForm</Edit>
-  <New>DocumentLibraryForm</New>
-</FormTemplates>
-</file>
-
-<file path=customXml/item3.xml><?xml version="1.0" encoding="utf-8"?>
 <ct:contentTypeSchema xmlns:ct="http://schemas.microsoft.com/office/2006/metadata/contentType" xmlns:ma="http://schemas.microsoft.com/office/2006/metadata/properties/metaAttributes" ct:_="" ma:_="" ma:contentTypeName="Dokument" ma:contentTypeID="0x01010004D3547691812540BD783809B12BBDF4" ma:contentTypeVersion="9" ma:contentTypeDescription="Ein neues Dokument erstellen." ma:contentTypeScope="" ma:versionID="cf7abdfae496dabe9d7670c76ad9fc33">
   <xsd:schema xmlns:xsd="http://www.w3.org/2001/XMLSchema" xmlns:xs="http://www.w3.org/2001/XMLSchema" xmlns:p="http://schemas.microsoft.com/office/2006/metadata/properties" xmlns:ns2="80ea8437-9da9-4c8e-827f-72aeed5f829a" xmlns:ns3="11ceba1c-8638-4c24-8c74-242515d3a448" targetNamespace="http://schemas.microsoft.com/office/2006/metadata/properties" ma:root="true" ma:fieldsID="781f2876696753c4000c3b2071d11782" ns2:_="" ns3:_="">
     <xsd:import namespace="80ea8437-9da9-4c8e-827f-72aeed5f829a"/>
@@ -9098,28 +9058,26 @@
 </ct:contentTypeSchema>
 </file>
 
+<file path=customXml/item2.xml><?xml version="1.0" encoding="utf-8"?>
+<?mso-contentType ?>
+<FormTemplates xmlns="http://schemas.microsoft.com/sharepoint/v3/contenttype/forms">
+  <Display>DocumentLibraryForm</Display>
+  <Edit>DocumentLibraryForm</Edit>
+  <New>DocumentLibraryForm</New>
+</FormTemplates>
+</file>
+
+<file path=customXml/item3.xml><?xml version="1.0" encoding="utf-8"?>
+<p:properties xmlns:p="http://schemas.microsoft.com/office/2006/metadata/properties" xmlns:xsi="http://www.w3.org/2001/XMLSchema-instance" xmlns:pc="http://schemas.microsoft.com/office/infopath/2007/PartnerControls">
+  <documentManagement/>
+</p:properties>
+</file>
+
 <file path=customXml/item4.xml><?xml version="1.0" encoding="utf-8"?>
 <b:Sources xmlns:b="http://schemas.openxmlformats.org/officeDocument/2006/bibliography" xmlns="http://schemas.openxmlformats.org/officeDocument/2006/bibliography" SelectedStyle="\APA.XSL" StyleName="APA"/>
 </file>
 
 <file path=customXml/itemProps1.xml><?xml version="1.0" encoding="utf-8"?>
-<ds:datastoreItem xmlns:ds="http://schemas.openxmlformats.org/officeDocument/2006/customXml" ds:itemID="{FE6D02D6-DE34-4768-971E-DB05F086D80B}">
-  <ds:schemaRefs>
-    <ds:schemaRef ds:uri="http://schemas.microsoft.com/office/2006/metadata/properties"/>
-    <ds:schemaRef ds:uri="http://schemas.microsoft.com/office/infopath/2007/PartnerControls"/>
-  </ds:schemaRefs>
-</ds:datastoreItem>
-</file>
-
-<file path=customXml/itemProps2.xml><?xml version="1.0" encoding="utf-8"?>
-<ds:datastoreItem xmlns:ds="http://schemas.openxmlformats.org/officeDocument/2006/customXml" ds:itemID="{D4C5375C-35C7-4333-9619-45897004056B}">
-  <ds:schemaRefs>
-    <ds:schemaRef ds:uri="http://schemas.microsoft.com/sharepoint/v3/contenttype/forms"/>
-  </ds:schemaRefs>
-</ds:datastoreItem>
-</file>
-
-<file path=customXml/itemProps3.xml><?xml version="1.0" encoding="utf-8"?>
 <ds:datastoreItem xmlns:ds="http://schemas.openxmlformats.org/officeDocument/2006/customXml" ds:itemID="{F92077A9-8EE9-498E-A871-8A551B732773}">
   <ds:schemaRefs>
     <ds:schemaRef ds:uri="http://schemas.microsoft.com/office/2006/metadata/contentType"/>
@@ -9138,8 +9096,25 @@
 </ds:datastoreItem>
 </file>
 
+<file path=customXml/itemProps2.xml><?xml version="1.0" encoding="utf-8"?>
+<ds:datastoreItem xmlns:ds="http://schemas.openxmlformats.org/officeDocument/2006/customXml" ds:itemID="{D4C5375C-35C7-4333-9619-45897004056B}">
+  <ds:schemaRefs>
+    <ds:schemaRef ds:uri="http://schemas.microsoft.com/sharepoint/v3/contenttype/forms"/>
+  </ds:schemaRefs>
+</ds:datastoreItem>
+</file>
+
+<file path=customXml/itemProps3.xml><?xml version="1.0" encoding="utf-8"?>
+<ds:datastoreItem xmlns:ds="http://schemas.openxmlformats.org/officeDocument/2006/customXml" ds:itemID="{FE6D02D6-DE34-4768-971E-DB05F086D80B}">
+  <ds:schemaRefs>
+    <ds:schemaRef ds:uri="http://schemas.microsoft.com/office/2006/metadata/properties"/>
+    <ds:schemaRef ds:uri="http://schemas.microsoft.com/office/infopath/2007/PartnerControls"/>
+  </ds:schemaRefs>
+</ds:datastoreItem>
+</file>
+
 <file path=customXml/itemProps4.xml><?xml version="1.0" encoding="utf-8"?>
-<ds:datastoreItem xmlns:ds="http://schemas.openxmlformats.org/officeDocument/2006/customXml" ds:itemID="{8283D76C-9DF1-4269-BB60-7FBC7F6175EA}">
+<ds:datastoreItem xmlns:ds="http://schemas.openxmlformats.org/officeDocument/2006/customXml" ds:itemID="{43021BDD-3479-4C5A-BDCE-E4524DCC9451}">
   <ds:schemaRefs>
     <ds:schemaRef ds:uri="http://schemas.openxmlformats.org/officeDocument/2006/bibliography"/>
   </ds:schemaRefs>

</xml_diff>